<commit_message>
unable to launch AndroidUiautomationPoco
</commit_message>
<xml_diff>
--- a/app相关/随手记.docx
+++ b/app相关/随手记.docx
@@ -335,7 +335,6 @@
           <w:spacing w:val="0"/>
           <w:sz w:val="21"/>
           <w:szCs w:val="21"/>
-          <w:bdr w:val="none" w:color="auto" w:sz="0" w:space="0"/>
           <w:shd w:val="clear" w:fill="FFFFFF"/>
         </w:rPr>
         <w:t>① 如果开了网络代理的话，需要先 </w:t>
@@ -350,7 +349,6 @@
           <w:spacing w:val="0"/>
           <w:sz w:val="21"/>
           <w:szCs w:val="21"/>
-          <w:bdr w:val="none" w:color="auto" w:sz="0" w:space="0"/>
           <w:shd w:val="clear" w:fill="FFFFFF"/>
         </w:rPr>
         <w:t>关闭各种代理和VPN</w:t>
@@ -364,7 +362,6 @@
           <w:spacing w:val="0"/>
           <w:sz w:val="21"/>
           <w:szCs w:val="21"/>
-          <w:bdr w:val="none" w:color="auto" w:sz="0" w:space="0"/>
           <w:shd w:val="clear" w:fill="FFFFFF"/>
         </w:rPr>
         <w:t> ，否则可能会影响到poco通讯</w:t>
@@ -387,6 +384,7 @@
         <w:spacing w:before="150" w:beforeAutospacing="0" w:after="150" w:afterAutospacing="0"/>
         <w:ind w:left="0" w:right="0" w:firstLine="0"/>
         <w:rPr>
+          <w:rStyle w:val="5"/>
           <w:rFonts w:hint="default" w:ascii="Tahoma" w:hAnsi="Tahoma" w:eastAsia="Tahoma" w:cs="Tahoma"/>
           <w:i w:val="0"/>
           <w:caps w:val="0"/>
@@ -394,6 +392,7 @@
           <w:spacing w:val="0"/>
           <w:sz w:val="21"/>
           <w:szCs w:val="21"/>
+          <w:shd w:val="clear" w:fill="FFFFFF"/>
         </w:rPr>
       </w:pPr>
       <w:r>
@@ -405,7 +404,6 @@
           <w:spacing w:val="0"/>
           <w:sz w:val="21"/>
           <w:szCs w:val="21"/>
-          <w:bdr w:val="none" w:color="auto" w:sz="0" w:space="0"/>
           <w:shd w:val="clear" w:fill="FFFFFF"/>
         </w:rPr>
         <w:t>② 检查手机助手内是否对 </w:t>
@@ -420,7 +418,6 @@
           <w:spacing w:val="0"/>
           <w:sz w:val="21"/>
           <w:szCs w:val="21"/>
-          <w:bdr w:val="none" w:color="auto" w:sz="0" w:space="0"/>
           <w:shd w:val="clear" w:fill="FFFFFF"/>
         </w:rPr>
         <w:t>pocoservice.apk</w:t>
@@ -434,7 +431,6 @@
           <w:spacing w:val="0"/>
           <w:sz w:val="21"/>
           <w:szCs w:val="21"/>
-          <w:bdr w:val="none" w:color="auto" w:sz="0" w:space="0"/>
           <w:shd w:val="clear" w:fill="FFFFFF"/>
         </w:rPr>
         <w:t> 做了限制，例如在某版本的华为手机中需要开启 </w:t>
@@ -449,7 +445,6 @@
           <w:spacing w:val="0"/>
           <w:sz w:val="21"/>
           <w:szCs w:val="21"/>
-          <w:bdr w:val="none" w:color="auto" w:sz="0" w:space="0"/>
           <w:shd w:val="clear" w:fill="FFFFFF"/>
         </w:rPr>
         <w:t>允许自启动</w:t>
@@ -463,7 +458,6 @@
           <w:spacing w:val="0"/>
           <w:sz w:val="21"/>
           <w:szCs w:val="21"/>
-          <w:bdr w:val="none" w:color="auto" w:sz="0" w:space="0"/>
           <w:shd w:val="clear" w:fill="FFFFFF"/>
         </w:rPr>
         <w:t> 和 </w:t>
@@ -478,7 +472,6 @@
           <w:spacing w:val="0"/>
           <w:sz w:val="21"/>
           <w:szCs w:val="21"/>
-          <w:bdr w:val="none" w:color="auto" w:sz="0" w:space="0"/>
           <w:shd w:val="clear" w:fill="FFFFFF"/>
         </w:rPr>
         <w:t>允许后台活动</w:t>
@@ -496,10 +489,46 @@
         </w:tabs>
         <w:jc w:val="both"/>
         <w:rPr>
+          <w:rFonts w:hint="default" w:eastAsiaTheme="minorEastAsia"/>
+          <w:lang w:val="en-US" w:eastAsia="zh-CN"/>
+        </w:rPr>
+      </w:pPr>
+      <w:r>
+        <w:rPr>
+          <w:rFonts w:ascii="Lucida Sans Unicode" w:hAnsi="Lucida Sans Unicode" w:eastAsia="Lucida Sans Unicode" w:cs="Lucida Sans Unicode"/>
+          <w:b/>
+          <w:i w:val="0"/>
+          <w:caps w:val="0"/>
+          <w:color w:val="3C4664"/>
+          <w:spacing w:val="0"/>
+          <w:sz w:val="27"/>
+          <w:szCs w:val="27"/>
+          <w:shd w:val="clear" w:fill="FFFFFF"/>
+        </w:rPr>
+        <w:t>unable to launch AndroidUiautomationPoco</w:t>
+      </w:r>
+      <w:r>
+        <w:rPr>
+          <w:rFonts w:hint="eastAsia" w:ascii="Lucida Sans Unicode" w:hAnsi="Lucida Sans Unicode" w:eastAsia="宋体" w:cs="Lucida Sans Unicode"/>
+          <w:b/>
+          <w:i w:val="0"/>
+          <w:caps w:val="0"/>
+          <w:color w:val="3C4664"/>
+          <w:spacing w:val="0"/>
+          <w:sz w:val="27"/>
+          <w:szCs w:val="27"/>
+          <w:shd w:val="clear" w:fill="FFFFFF"/>
+          <w:lang w:val="en-US" w:eastAsia="zh-CN"/>
+        </w:rPr>
+        <w:t xml:space="preserve"> 又出现这个情况 ，检查过了，删除</w:t>
+      </w:r>
+      <w:r>
+        <w:rPr>
           <w:rFonts w:hint="eastAsia"/>
           <w:lang w:val="en-US" w:eastAsia="zh-CN"/>
         </w:rPr>
-      </w:pPr>
+        <w:t>Yosemite 重新安装，后台权限改为自启动，可以联网~~</w:t>
+      </w:r>
       <w:bookmarkStart w:id="0" w:name="_GoBack"/>
       <w:bookmarkEnd w:id="0"/>
     </w:p>
@@ -639,7 +668,7 @@
     <w:lsdException w:unhideWhenUsed="0" w:uiPriority="0" w:semiHidden="0" w:name="Document Map"/>
     <w:lsdException w:unhideWhenUsed="0" w:uiPriority="0" w:semiHidden="0" w:name="Plain Text"/>
     <w:lsdException w:unhideWhenUsed="0" w:uiPriority="0" w:semiHidden="0" w:name="E-mail Signature"/>
-    <w:lsdException w:unhideWhenUsed="0" w:uiPriority="0" w:semiHidden="0" w:name="Normal (Web)"/>
+    <w:lsdException w:qFormat="1" w:unhideWhenUsed="0" w:uiPriority="0" w:semiHidden="0" w:name="Normal (Web)"/>
     <w:lsdException w:unhideWhenUsed="0" w:uiPriority="0" w:semiHidden="0" w:name="HTML Acronym"/>
     <w:lsdException w:unhideWhenUsed="0" w:uiPriority="0" w:semiHidden="0" w:name="HTML Address"/>
     <w:lsdException w:unhideWhenUsed="0" w:uiPriority="0" w:semiHidden="0" w:name="HTML Cite"/>
@@ -833,6 +862,7 @@
   <w:style w:type="paragraph" w:styleId="2">
     <w:name w:val="Normal (Web)"/>
     <w:basedOn w:val="1"/>
+    <w:qFormat/>
     <w:uiPriority w:val="0"/>
     <w:pPr>
       <w:spacing w:before="0" w:beforeAutospacing="1" w:after="0" w:afterAutospacing="1"/>

</xml_diff>